<commit_message>
Corrected test cases, made by 2 test cases, created class FlightsPage, FlightsConfig
</commit_message>
<xml_diff>
--- a/task2/test_cases/Test cases.docx
+++ b/task2/test_cases/Test cases.docx
@@ -8,6 +8,7 @@
           <w:b/>
         </w:rPr>
       </w:pPr>
+      <w:proofErr w:type="gramStart"/>
       <w:r>
         <w:rPr>
           <w:b/>
@@ -21,6 +22,7 @@
         </w:rPr>
         <w:t>.</w:t>
       </w:r>
+      <w:proofErr w:type="spellStart"/>
       <w:r>
         <w:rPr>
           <w:b/>
@@ -28,6 +30,8 @@
         </w:rPr>
         <w:t>popovich</w:t>
       </w:r>
+      <w:proofErr w:type="spellEnd"/>
+      <w:proofErr w:type="gramEnd"/>
     </w:p>
     <w:p>
       <w:r>
@@ -55,25 +59,31 @@
         <w:t>name</w:t>
       </w:r>
       <w:r>
-        <w:t>: Корректность выбора места ‘</w:t>
-      </w:r>
-      <w:r>
-        <w:rPr>
-          <w:lang w:val="en-US"/>
-        </w:rPr>
+        <w:t xml:space="preserve">: </w:t>
+      </w:r>
+      <w:r>
+        <w:t xml:space="preserve">Корректность отображения цен в </w:t>
+      </w:r>
+      <w:proofErr w:type="gramStart"/>
+      <w:r>
+        <w:t>месте  ‘</w:t>
+      </w:r>
+      <w:proofErr w:type="spellStart"/>
+      <w:proofErr w:type="gramEnd"/>
+      <w:r>
         <w:t>Moscow</w:t>
       </w:r>
+      <w:proofErr w:type="spellEnd"/>
       <w:r>
         <w:t xml:space="preserve"> </w:t>
       </w:r>
-      <w:r>
-        <w:rPr>
-          <w:lang w:val="en-US"/>
-        </w:rPr>
+      <w:proofErr w:type="spellStart"/>
+      <w:r>
         <w:t>Russia</w:t>
       </w:r>
-      <w:r>
-        <w:t>’ цены при изменения валюты</w:t>
+      <w:proofErr w:type="spellEnd"/>
+      <w:r>
+        <w:t>’ при изменении валюты</w:t>
       </w:r>
     </w:p>
     <w:p>
@@ -270,12 +280,7 @@
               <w:spacing w:after="0" w:line="240" w:lineRule="auto"/>
             </w:pPr>
             <w:r>
-              <w:t xml:space="preserve">В выпадающем списке </w:t>
-            </w:r>
-            <w:bookmarkStart w:id="0" w:name="_GoBack"/>
-            <w:bookmarkEnd w:id="0"/>
-            <w:r>
-              <w:t>корректный результат</w:t>
+              <w:t>В выпадающем списке корректный результат</w:t>
             </w:r>
           </w:p>
         </w:tc>
@@ -483,27 +488,24 @@
               <w:spacing w:after="0" w:line="240" w:lineRule="auto"/>
             </w:pPr>
             <w:r>
-              <w:t xml:space="preserve">Проверяем правильность изменения цены </w:t>
-            </w:r>
-            <w:r>
-              <w:t>в разных валютах</w:t>
-            </w:r>
-          </w:p>
-        </w:tc>
-        <w:tc>
-          <w:tcPr>
-            <w:tcW w:w="6783" w:type="dxa"/>
-            <w:shd w:val="clear" w:color="auto" w:fill="auto"/>
-            <w:tcMar>
-              <w:left w:w="108" w:type="dxa"/>
-            </w:tcMar>
-          </w:tcPr>
-          <w:p>
-            <w:pPr>
-              <w:spacing w:after="0" w:line="240" w:lineRule="auto"/>
-            </w:pPr>
-            <w:r>
-              <w:t>Конверсия корректна, разница в пределах 10%</w:t>
+              <w:t>Проверяем правильность изменения цены в разных валютах</w:t>
+            </w:r>
+          </w:p>
+        </w:tc>
+        <w:tc>
+          <w:tcPr>
+            <w:tcW w:w="6783" w:type="dxa"/>
+            <w:shd w:val="clear" w:color="auto" w:fill="auto"/>
+            <w:tcMar>
+              <w:left w:w="108" w:type="dxa"/>
+            </w:tcMar>
+          </w:tcPr>
+          <w:p>
+            <w:pPr>
+              <w:spacing w:after="0" w:line="240" w:lineRule="auto"/>
+            </w:pPr>
+            <w:r>
+              <w:t>Конверсия корректна с разницей в пределах 10%</w:t>
             </w:r>
           </w:p>
         </w:tc>
@@ -536,23 +538,21 @@
         <w:t>name</w:t>
       </w:r>
       <w:r>
-        <w:t>: Проверка сортировки цены по возрастанию отелей в месте ‘</w:t>
-      </w:r>
-      <w:r>
-        <w:rPr>
-          <w:lang w:val="en-US"/>
-        </w:rPr>
+        <w:t>Проверка сортировки цен отелей по возрастанию в месте ‘</w:t>
+      </w:r>
+      <w:proofErr w:type="spellStart"/>
+      <w:r>
         <w:t>Moscow</w:t>
       </w:r>
+      <w:proofErr w:type="spellEnd"/>
       <w:r>
         <w:t xml:space="preserve"> </w:t>
       </w:r>
-      <w:r>
-        <w:rPr>
-          <w:lang w:val="en-US"/>
-        </w:rPr>
+      <w:proofErr w:type="spellStart"/>
+      <w:r>
         <w:t>Russia</w:t>
       </w:r>
+      <w:proofErr w:type="spellEnd"/>
       <w:r>
         <w:t>’</w:t>
       </w:r>
@@ -751,10 +751,7 @@
               <w:spacing w:after="0" w:line="240" w:lineRule="auto"/>
             </w:pPr>
             <w:r>
-              <w:t xml:space="preserve">В выпадающем списке </w:t>
-            </w:r>
-            <w:r>
-              <w:t>корректный результат</w:t>
+              <w:t>В выпадающем списке корректный результат</w:t>
             </w:r>
           </w:p>
         </w:tc>
@@ -966,7 +963,7 @@
               <w:spacing w:after="0" w:line="240" w:lineRule="auto"/>
             </w:pPr>
             <w:r>
-              <w:t>Сортировка по возрастанию цен корректна</w:t>
+              <w:t>Сортировка цен по возрастанию корректна</w:t>
             </w:r>
           </w:p>
         </w:tc>
@@ -1001,14 +998,16 @@
       <w:r>
         <w:t xml:space="preserve">: Корректность сортировки рейсов авиакомпании </w:t>
       </w:r>
-      <w:bookmarkStart w:id="1" w:name="__DdeLink__550_1393253533"/>
+      <w:bookmarkStart w:id="0" w:name="__DdeLink__550_1393253533"/>
+      <w:proofErr w:type="spellStart"/>
       <w:r>
         <w:rPr>
           <w:lang w:val="en-US"/>
         </w:rPr>
         <w:t>Belavia</w:t>
       </w:r>
-      <w:bookmarkEnd w:id="1"/>
+      <w:bookmarkEnd w:id="0"/>
+      <w:proofErr w:type="spellEnd"/>
       <w:r>
         <w:t xml:space="preserve"> в место ‘</w:t>
       </w:r>
@@ -1039,10 +1038,7 @@
         <w:t>Precondition</w:t>
       </w:r>
       <w:r>
-        <w:t xml:space="preserve">: </w:t>
-      </w:r>
-      <w:r>
-        <w:t>Главная страница открыта, сайт на английском языке</w:t>
+        <w:t>: Главная страница открыта, сайт на английском языке</w:t>
       </w:r>
     </w:p>
     <w:tbl>
@@ -1228,10 +1224,7 @@
               <w:spacing w:after="0" w:line="240" w:lineRule="auto"/>
             </w:pPr>
             <w:r>
-              <w:t>В выпадающем списке</w:t>
-            </w:r>
-            <w:r>
-              <w:t xml:space="preserve"> корректный результат</w:t>
+              <w:t>В выпадающем списке корректный результат</w:t>
             </w:r>
           </w:p>
         </w:tc>
@@ -1481,12 +1474,14 @@
             <w:r>
               <w:t xml:space="preserve">Выбираем авиакомпанию </w:t>
             </w:r>
+            <w:proofErr w:type="spellStart"/>
             <w:r>
               <w:rPr>
                 <w:lang w:val="en-US"/>
               </w:rPr>
               <w:t>Belavia</w:t>
             </w:r>
+            <w:proofErr w:type="spellEnd"/>
           </w:p>
         </w:tc>
         <w:tc>
@@ -1504,12 +1499,14 @@
             <w:r>
               <w:t xml:space="preserve">В списке рейсов только рейсы авиакомпании </w:t>
             </w:r>
+            <w:proofErr w:type="spellStart"/>
             <w:r>
               <w:rPr>
                 <w:lang w:val="en-US"/>
               </w:rPr>
               <w:t>Belavia</w:t>
             </w:r>
+            <w:proofErr w:type="spellEnd"/>
           </w:p>
         </w:tc>
       </w:tr>
@@ -1541,10 +1538,16 @@
         <w:t>name</w:t>
       </w:r>
       <w:r>
-        <w:t>: Проверка возможности отслеживать цены рейсов авторизированным</w:t>
-      </w:r>
-      <w:r>
-        <w:t xml:space="preserve"> пользователям</w:t>
+        <w:t xml:space="preserve">: </w:t>
+      </w:r>
+      <w:r>
+        <w:t>Проверка возможности отслеживать цены рейсов авторизированным пользователям и отсутс</w:t>
+      </w:r>
+      <w:r>
+        <w:t>т</w:t>
+      </w:r>
+      <w:r>
+        <w:t>вие возможности отслеживать при выходе пользователя из аккаунта</w:t>
       </w:r>
     </w:p>
     <w:p>
@@ -1723,26 +1726,36 @@
             <w:pPr>
               <w:spacing w:after="0" w:line="240" w:lineRule="auto"/>
             </w:pPr>
-            <w:r>
-              <w:t>Логинимся имеющимся пользователем</w:t>
-            </w:r>
-          </w:p>
-        </w:tc>
-        <w:tc>
-          <w:tcPr>
-            <w:tcW w:w="6783" w:type="dxa"/>
-            <w:shd w:val="clear" w:color="auto" w:fill="auto"/>
-            <w:tcMar>
-              <w:left w:w="108" w:type="dxa"/>
-            </w:tcMar>
-          </w:tcPr>
-          <w:p>
-            <w:pPr>
-              <w:spacing w:after="0" w:line="240" w:lineRule="auto"/>
-            </w:pPr>
-            <w:r>
-              <w:t>Ранее созданный пользователь успешно залогинен</w:t>
-            </w:r>
+            <w:proofErr w:type="spellStart"/>
+            <w:r>
+              <w:t>Логинимся</w:t>
+            </w:r>
+            <w:proofErr w:type="spellEnd"/>
+            <w:r>
+              <w:t xml:space="preserve"> имеющимся пользователем</w:t>
+            </w:r>
+          </w:p>
+        </w:tc>
+        <w:tc>
+          <w:tcPr>
+            <w:tcW w:w="6783" w:type="dxa"/>
+            <w:shd w:val="clear" w:color="auto" w:fill="auto"/>
+            <w:tcMar>
+              <w:left w:w="108" w:type="dxa"/>
+            </w:tcMar>
+          </w:tcPr>
+          <w:p>
+            <w:pPr>
+              <w:spacing w:after="0" w:line="240" w:lineRule="auto"/>
+            </w:pPr>
+            <w:r>
+              <w:t xml:space="preserve">Ранее созданный пользователь успешно </w:t>
+            </w:r>
+            <w:proofErr w:type="spellStart"/>
+            <w:r>
+              <w:t>залогинен</w:t>
+            </w:r>
+            <w:proofErr w:type="spellEnd"/>
           </w:p>
         </w:tc>
       </w:tr>
@@ -2089,7 +2102,210 @@
               <w:spacing w:after="0" w:line="240" w:lineRule="auto"/>
             </w:pPr>
             <w:r>
-              <w:t>Переключатель не сработал и показано окно с предложением авторизоваться</w:t>
+              <w:t xml:space="preserve">Переключатель </w:t>
+            </w:r>
+            <w:r>
+              <w:t>сработал</w:t>
+            </w:r>
+          </w:p>
+        </w:tc>
+      </w:tr>
+      <w:tr>
+        <w:tc>
+          <w:tcPr>
+            <w:tcW w:w="442" w:type="dxa"/>
+            <w:shd w:val="clear" w:color="auto" w:fill="auto"/>
+            <w:tcMar>
+              <w:left w:w="108" w:type="dxa"/>
+            </w:tcMar>
+          </w:tcPr>
+          <w:p>
+            <w:pPr>
+              <w:spacing w:after="0" w:line="240" w:lineRule="auto"/>
+            </w:pPr>
+            <w:r>
+              <w:lastRenderedPageBreak/>
+              <w:t>9</w:t>
+            </w:r>
+          </w:p>
+        </w:tc>
+        <w:tc>
+          <w:tcPr>
+            <w:tcW w:w="3969" w:type="dxa"/>
+            <w:shd w:val="clear" w:color="auto" w:fill="auto"/>
+            <w:tcMar>
+              <w:left w:w="108" w:type="dxa"/>
+            </w:tcMar>
+          </w:tcPr>
+          <w:p>
+            <w:pPr>
+              <w:spacing w:after="0" w:line="240" w:lineRule="auto"/>
+            </w:pPr>
+            <w:r>
+              <w:t>Клик ‘</w:t>
+            </w:r>
+            <w:proofErr w:type="spellStart"/>
+            <w:r>
+              <w:t>Sign</w:t>
+            </w:r>
+            <w:proofErr w:type="spellEnd"/>
+            <w:r>
+              <w:t xml:space="preserve"> </w:t>
+            </w:r>
+            <w:proofErr w:type="spellStart"/>
+            <w:r>
+              <w:t>out</w:t>
+            </w:r>
+            <w:proofErr w:type="spellEnd"/>
+            <w:r>
+              <w:t>’</w:t>
+            </w:r>
+          </w:p>
+        </w:tc>
+        <w:tc>
+          <w:tcPr>
+            <w:tcW w:w="6783" w:type="dxa"/>
+            <w:shd w:val="clear" w:color="auto" w:fill="auto"/>
+            <w:tcMar>
+              <w:left w:w="108" w:type="dxa"/>
+            </w:tcMar>
+          </w:tcPr>
+          <w:p>
+            <w:pPr>
+              <w:spacing w:after="0" w:line="240" w:lineRule="auto"/>
+            </w:pPr>
+            <w:r>
+              <w:t>Открылось окно выбора аккаунта</w:t>
+            </w:r>
+          </w:p>
+        </w:tc>
+      </w:tr>
+      <w:tr>
+        <w:tc>
+          <w:tcPr>
+            <w:tcW w:w="442" w:type="dxa"/>
+            <w:shd w:val="clear" w:color="auto" w:fill="auto"/>
+            <w:tcMar>
+              <w:left w:w="108" w:type="dxa"/>
+            </w:tcMar>
+          </w:tcPr>
+          <w:p>
+            <w:pPr>
+              <w:spacing w:after="0" w:line="240" w:lineRule="auto"/>
+            </w:pPr>
+            <w:r>
+              <w:t>10</w:t>
+            </w:r>
+          </w:p>
+        </w:tc>
+        <w:tc>
+          <w:tcPr>
+            <w:tcW w:w="3969" w:type="dxa"/>
+            <w:shd w:val="clear" w:color="auto" w:fill="auto"/>
+            <w:tcMar>
+              <w:left w:w="108" w:type="dxa"/>
+            </w:tcMar>
+          </w:tcPr>
+          <w:p>
+            <w:pPr>
+              <w:spacing w:after="0" w:line="240" w:lineRule="auto"/>
+            </w:pPr>
+            <w:r>
+              <w:t>Переход назад</w:t>
+            </w:r>
+          </w:p>
+        </w:tc>
+        <w:tc>
+          <w:tcPr>
+            <w:tcW w:w="6783" w:type="dxa"/>
+            <w:shd w:val="clear" w:color="auto" w:fill="auto"/>
+            <w:tcMar>
+              <w:left w:w="108" w:type="dxa"/>
+            </w:tcMar>
+          </w:tcPr>
+          <w:p>
+            <w:pPr>
+              <w:spacing w:after="0" w:line="240" w:lineRule="auto"/>
+            </w:pPr>
+            <w:r>
+              <w:t xml:space="preserve">Осуществлен переход на предыдущую страницу, пользователь не </w:t>
+            </w:r>
+            <w:proofErr w:type="spellStart"/>
+            <w:r>
+              <w:t>залогинен</w:t>
+            </w:r>
+            <w:proofErr w:type="spellEnd"/>
+          </w:p>
+        </w:tc>
+      </w:tr>
+      <w:tr>
+        <w:tc>
+          <w:tcPr>
+            <w:tcW w:w="442" w:type="dxa"/>
+            <w:shd w:val="clear" w:color="auto" w:fill="auto"/>
+            <w:tcMar>
+              <w:left w:w="108" w:type="dxa"/>
+            </w:tcMar>
+          </w:tcPr>
+          <w:p>
+            <w:pPr>
+              <w:spacing w:after="0" w:line="240" w:lineRule="auto"/>
+            </w:pPr>
+            <w:r>
+              <w:t>11</w:t>
+            </w:r>
+          </w:p>
+        </w:tc>
+        <w:tc>
+          <w:tcPr>
+            <w:tcW w:w="3969" w:type="dxa"/>
+            <w:shd w:val="clear" w:color="auto" w:fill="auto"/>
+            <w:tcMar>
+              <w:left w:w="108" w:type="dxa"/>
+            </w:tcMar>
+          </w:tcPr>
+          <w:p>
+            <w:pPr>
+              <w:spacing w:after="0" w:line="240" w:lineRule="auto"/>
+            </w:pPr>
+            <w:r>
+              <w:t>Проверка возможности ‘</w:t>
+            </w:r>
+            <w:proofErr w:type="spellStart"/>
+            <w:r>
+              <w:t>Track</w:t>
+            </w:r>
+            <w:proofErr w:type="spellEnd"/>
+            <w:r>
+              <w:t xml:space="preserve"> </w:t>
+            </w:r>
+            <w:proofErr w:type="spellStart"/>
+            <w:r>
+              <w:t>prices</w:t>
+            </w:r>
+            <w:proofErr w:type="spellEnd"/>
+            <w:r>
+              <w:t>’</w:t>
+            </w:r>
+            <w:r>
+              <w:tab/>
+            </w:r>
+          </w:p>
+        </w:tc>
+        <w:tc>
+          <w:tcPr>
+            <w:tcW w:w="6783" w:type="dxa"/>
+            <w:shd w:val="clear" w:color="auto" w:fill="auto"/>
+            <w:tcMar>
+              <w:left w:w="108" w:type="dxa"/>
+            </w:tcMar>
+          </w:tcPr>
+          <w:p>
+            <w:pPr>
+              <w:spacing w:after="0" w:line="240" w:lineRule="auto"/>
+            </w:pPr>
+            <w:r>
+              <w:t>Отсутствует возможность отслеживать цены</w:t>
             </w:r>
           </w:p>
         </w:tc>
@@ -2101,7 +2317,6 @@
         <w:rPr>
           <w:lang w:val="en-US"/>
         </w:rPr>
-        <w:lastRenderedPageBreak/>
         <w:t>Test</w:t>
       </w:r>
       <w:r>
@@ -2123,7 +2338,10 @@
         <w:t>name</w:t>
       </w:r>
       <w:r>
-        <w:t>: Проверка отсутствия возможности отслеживать цены рейсов при выходе из аккаунта</w:t>
+        <w:t xml:space="preserve">: </w:t>
+      </w:r>
+      <w:r>
+        <w:t xml:space="preserve">Проверка отсутствия возможности отслеживать цены рейсов неавторизированным пользователям </w:t>
       </w:r>
     </w:p>
     <w:p>
@@ -2134,10 +2352,13 @@
         <w:t>Precondition</w:t>
       </w:r>
       <w:r>
-        <w:t xml:space="preserve">: Имеется </w:t>
-      </w:r>
-      <w:r>
-        <w:t>аккаунт на сервис, главная страница открыта, сайт на английском языке</w:t>
+        <w:t xml:space="preserve">: </w:t>
+      </w:r>
+      <w:r>
+        <w:t>Г</w:t>
+      </w:r>
+      <w:r>
+        <w:t>лавная страница открыта, сайт на английском языке</w:t>
       </w:r>
     </w:p>
     <w:tbl>
@@ -2216,133 +2437,9 @@
           <w:p>
             <w:pPr>
               <w:spacing w:after="0" w:line="240" w:lineRule="auto"/>
-              <w:rPr>
-                <w:lang w:val="en-US"/>
-              </w:rPr>
-            </w:pPr>
-            <w:r>
-              <w:rPr>
-                <w:lang w:val="en-US"/>
-              </w:rPr>
+            </w:pPr>
+            <w:r>
               <w:t>1</w:t>
-            </w:r>
-          </w:p>
-        </w:tc>
-        <w:tc>
-          <w:tcPr>
-            <w:tcW w:w="3969" w:type="dxa"/>
-            <w:shd w:val="clear" w:color="auto" w:fill="auto"/>
-            <w:tcMar>
-              <w:left w:w="108" w:type="dxa"/>
-            </w:tcMar>
-          </w:tcPr>
-          <w:p>
-            <w:pPr>
-              <w:spacing w:after="0" w:line="240" w:lineRule="auto"/>
-            </w:pPr>
-            <w:r>
-              <w:t xml:space="preserve">Клик </w:t>
-            </w:r>
-            <w:r>
-              <w:rPr>
-                <w:lang w:val="en-US"/>
-              </w:rPr>
-              <w:t>‘Sign in’</w:t>
-            </w:r>
-          </w:p>
-        </w:tc>
-        <w:tc>
-          <w:tcPr>
-            <w:tcW w:w="6783" w:type="dxa"/>
-            <w:shd w:val="clear" w:color="auto" w:fill="auto"/>
-            <w:tcMar>
-              <w:left w:w="108" w:type="dxa"/>
-            </w:tcMar>
-          </w:tcPr>
-          <w:p>
-            <w:pPr>
-              <w:spacing w:after="0" w:line="240" w:lineRule="auto"/>
-            </w:pPr>
-            <w:r>
-              <w:t>Открылось окно авторизации</w:t>
-            </w:r>
-          </w:p>
-        </w:tc>
-      </w:tr>
-      <w:tr>
-        <w:tc>
-          <w:tcPr>
-            <w:tcW w:w="442" w:type="dxa"/>
-            <w:shd w:val="clear" w:color="auto" w:fill="auto"/>
-            <w:tcMar>
-              <w:left w:w="108" w:type="dxa"/>
-            </w:tcMar>
-          </w:tcPr>
-          <w:p>
-            <w:pPr>
-              <w:spacing w:after="0" w:line="240" w:lineRule="auto"/>
-              <w:rPr>
-                <w:lang w:val="en-US"/>
-              </w:rPr>
-            </w:pPr>
-            <w:r>
-              <w:rPr>
-                <w:lang w:val="en-US"/>
-              </w:rPr>
-              <w:t>2</w:t>
-            </w:r>
-          </w:p>
-        </w:tc>
-        <w:tc>
-          <w:tcPr>
-            <w:tcW w:w="3969" w:type="dxa"/>
-            <w:shd w:val="clear" w:color="auto" w:fill="auto"/>
-            <w:tcMar>
-              <w:left w:w="108" w:type="dxa"/>
-            </w:tcMar>
-          </w:tcPr>
-          <w:p>
-            <w:pPr>
-              <w:spacing w:after="0" w:line="240" w:lineRule="auto"/>
-            </w:pPr>
-            <w:r>
-              <w:t>Логинимся имеющимся пользователем</w:t>
-            </w:r>
-          </w:p>
-        </w:tc>
-        <w:tc>
-          <w:tcPr>
-            <w:tcW w:w="6783" w:type="dxa"/>
-            <w:shd w:val="clear" w:color="auto" w:fill="auto"/>
-            <w:tcMar>
-              <w:left w:w="108" w:type="dxa"/>
-            </w:tcMar>
-          </w:tcPr>
-          <w:p>
-            <w:pPr>
-              <w:spacing w:after="0" w:line="240" w:lineRule="auto"/>
-            </w:pPr>
-            <w:r>
-              <w:t>Ранее созданный пользователь успешно залогинен</w:t>
-            </w:r>
-          </w:p>
-        </w:tc>
-      </w:tr>
-      <w:tr>
-        <w:tc>
-          <w:tcPr>
-            <w:tcW w:w="442" w:type="dxa"/>
-            <w:shd w:val="clear" w:color="auto" w:fill="auto"/>
-            <w:tcMar>
-              <w:left w:w="108" w:type="dxa"/>
-            </w:tcMar>
-          </w:tcPr>
-          <w:p>
-            <w:pPr>
-              <w:spacing w:after="0" w:line="240" w:lineRule="auto"/>
-            </w:pPr>
-            <w:r>
-              <w:t>3</w:t>
             </w:r>
           </w:p>
         </w:tc>
@@ -2404,7 +2501,7 @@
               <w:spacing w:after="0" w:line="240" w:lineRule="auto"/>
             </w:pPr>
             <w:r>
-              <w:t>4</w:t>
+              <w:t>2</w:t>
             </w:r>
           </w:p>
         </w:tc>
@@ -2466,6 +2563,112 @@
               <w:spacing w:after="0" w:line="240" w:lineRule="auto"/>
             </w:pPr>
             <w:r>
+              <w:t>3</w:t>
+            </w:r>
+          </w:p>
+        </w:tc>
+        <w:tc>
+          <w:tcPr>
+            <w:tcW w:w="3969" w:type="dxa"/>
+            <w:shd w:val="clear" w:color="auto" w:fill="auto"/>
+            <w:tcMar>
+              <w:left w:w="108" w:type="dxa"/>
+            </w:tcMar>
+          </w:tcPr>
+          <w:p>
+            <w:pPr>
+              <w:spacing w:after="0" w:line="240" w:lineRule="auto"/>
+            </w:pPr>
+            <w:r>
+              <w:t>Выбираем место</w:t>
+            </w:r>
+          </w:p>
+        </w:tc>
+        <w:tc>
+          <w:tcPr>
+            <w:tcW w:w="6783" w:type="dxa"/>
+            <w:shd w:val="clear" w:color="auto" w:fill="auto"/>
+            <w:tcMar>
+              <w:left w:w="108" w:type="dxa"/>
+            </w:tcMar>
+          </w:tcPr>
+          <w:p>
+            <w:pPr>
+              <w:spacing w:after="0" w:line="240" w:lineRule="auto"/>
+            </w:pPr>
+            <w:r>
+              <w:t>Показано корректное место</w:t>
+            </w:r>
+          </w:p>
+        </w:tc>
+      </w:tr>
+      <w:tr>
+        <w:tc>
+          <w:tcPr>
+            <w:tcW w:w="442" w:type="dxa"/>
+            <w:shd w:val="clear" w:color="auto" w:fill="auto"/>
+            <w:tcMar>
+              <w:left w:w="108" w:type="dxa"/>
+            </w:tcMar>
+          </w:tcPr>
+          <w:p>
+            <w:pPr>
+              <w:spacing w:after="0" w:line="240" w:lineRule="auto"/>
+            </w:pPr>
+            <w:r>
+              <w:t>4</w:t>
+            </w:r>
+          </w:p>
+        </w:tc>
+        <w:tc>
+          <w:tcPr>
+            <w:tcW w:w="3969" w:type="dxa"/>
+            <w:shd w:val="clear" w:color="auto" w:fill="auto"/>
+            <w:tcMar>
+              <w:left w:w="108" w:type="dxa"/>
+            </w:tcMar>
+          </w:tcPr>
+          <w:p>
+            <w:pPr>
+              <w:spacing w:after="0" w:line="240" w:lineRule="auto"/>
+            </w:pPr>
+            <w:r>
+              <w:t>Нажимаем на результат</w:t>
+            </w:r>
+          </w:p>
+        </w:tc>
+        <w:tc>
+          <w:tcPr>
+            <w:tcW w:w="6783" w:type="dxa"/>
+            <w:shd w:val="clear" w:color="auto" w:fill="auto"/>
+            <w:tcMar>
+              <w:left w:w="108" w:type="dxa"/>
+            </w:tcMar>
+          </w:tcPr>
+          <w:p>
+            <w:pPr>
+              <w:spacing w:after="0" w:line="240" w:lineRule="auto"/>
+            </w:pPr>
+            <w:r>
+              <w:t>Отображается окно с информацией отелей и авиарейсов</w:t>
+            </w:r>
+          </w:p>
+        </w:tc>
+      </w:tr>
+      <w:tr>
+        <w:tc>
+          <w:tcPr>
+            <w:tcW w:w="442" w:type="dxa"/>
+            <w:shd w:val="clear" w:color="auto" w:fill="auto"/>
+            <w:tcMar>
+              <w:left w:w="108" w:type="dxa"/>
+            </w:tcMar>
+          </w:tcPr>
+          <w:p>
+            <w:pPr>
+              <w:spacing w:after="0" w:line="240" w:lineRule="auto"/>
+            </w:pPr>
+            <w:r>
               <w:t>5</w:t>
             </w:r>
           </w:p>
@@ -2483,24 +2686,24 @@
               <w:spacing w:after="0" w:line="240" w:lineRule="auto"/>
             </w:pPr>
             <w:r>
-              <w:t>Выбираем место</w:t>
-            </w:r>
-          </w:p>
-        </w:tc>
-        <w:tc>
-          <w:tcPr>
-            <w:tcW w:w="6783" w:type="dxa"/>
-            <w:shd w:val="clear" w:color="auto" w:fill="auto"/>
-            <w:tcMar>
-              <w:left w:w="108" w:type="dxa"/>
-            </w:tcMar>
-          </w:tcPr>
-          <w:p>
-            <w:pPr>
-              <w:spacing w:after="0" w:line="240" w:lineRule="auto"/>
-            </w:pPr>
-            <w:r>
-              <w:t>Показано корректное место</w:t>
+              <w:t>Выбираем просмотр авиарейсов</w:t>
+            </w:r>
+          </w:p>
+        </w:tc>
+        <w:tc>
+          <w:tcPr>
+            <w:tcW w:w="6783" w:type="dxa"/>
+            <w:shd w:val="clear" w:color="auto" w:fill="auto"/>
+            <w:tcMar>
+              <w:left w:w="108" w:type="dxa"/>
+            </w:tcMar>
+          </w:tcPr>
+          <w:p>
+            <w:pPr>
+              <w:spacing w:after="0" w:line="240" w:lineRule="auto"/>
+            </w:pPr>
+            <w:r>
+              <w:t>Открыта страница со списком авиарейсов</w:t>
             </w:r>
           </w:p>
         </w:tc>
@@ -2521,112 +2724,8 @@
             <w:r>
               <w:t>6</w:t>
             </w:r>
-          </w:p>
-        </w:tc>
-        <w:tc>
-          <w:tcPr>
-            <w:tcW w:w="3969" w:type="dxa"/>
-            <w:shd w:val="clear" w:color="auto" w:fill="auto"/>
-            <w:tcMar>
-              <w:left w:w="108" w:type="dxa"/>
-            </w:tcMar>
-          </w:tcPr>
-          <w:p>
-            <w:pPr>
-              <w:spacing w:after="0" w:line="240" w:lineRule="auto"/>
-            </w:pPr>
-            <w:r>
-              <w:t>Нажимаем на результат</w:t>
-            </w:r>
-          </w:p>
-        </w:tc>
-        <w:tc>
-          <w:tcPr>
-            <w:tcW w:w="6783" w:type="dxa"/>
-            <w:shd w:val="clear" w:color="auto" w:fill="auto"/>
-            <w:tcMar>
-              <w:left w:w="108" w:type="dxa"/>
-            </w:tcMar>
-          </w:tcPr>
-          <w:p>
-            <w:pPr>
-              <w:spacing w:after="0" w:line="240" w:lineRule="auto"/>
-            </w:pPr>
-            <w:r>
-              <w:t>Отображается окно с информацией отелей и авиарейсов</w:t>
-            </w:r>
-          </w:p>
-        </w:tc>
-      </w:tr>
-      <w:tr>
-        <w:tc>
-          <w:tcPr>
-            <w:tcW w:w="442" w:type="dxa"/>
-            <w:shd w:val="clear" w:color="auto" w:fill="auto"/>
-            <w:tcMar>
-              <w:left w:w="108" w:type="dxa"/>
-            </w:tcMar>
-          </w:tcPr>
-          <w:p>
-            <w:pPr>
-              <w:spacing w:after="0" w:line="240" w:lineRule="auto"/>
-            </w:pPr>
-            <w:r>
-              <w:t>7</w:t>
-            </w:r>
-          </w:p>
-        </w:tc>
-        <w:tc>
-          <w:tcPr>
-            <w:tcW w:w="3969" w:type="dxa"/>
-            <w:shd w:val="clear" w:color="auto" w:fill="auto"/>
-            <w:tcMar>
-              <w:left w:w="108" w:type="dxa"/>
-            </w:tcMar>
-          </w:tcPr>
-          <w:p>
-            <w:pPr>
-              <w:spacing w:after="0" w:line="240" w:lineRule="auto"/>
-            </w:pPr>
-            <w:r>
-              <w:t>Выбираем просмотр авиарейсов</w:t>
-            </w:r>
-          </w:p>
-        </w:tc>
-        <w:tc>
-          <w:tcPr>
-            <w:tcW w:w="6783" w:type="dxa"/>
-            <w:shd w:val="clear" w:color="auto" w:fill="auto"/>
-            <w:tcMar>
-              <w:left w:w="108" w:type="dxa"/>
-            </w:tcMar>
-          </w:tcPr>
-          <w:p>
-            <w:pPr>
-              <w:spacing w:after="0" w:line="240" w:lineRule="auto"/>
-            </w:pPr>
-            <w:r>
-              <w:t>Открыта страница со списком авиарейсов</w:t>
-            </w:r>
-          </w:p>
-        </w:tc>
-      </w:tr>
-      <w:tr>
-        <w:tc>
-          <w:tcPr>
-            <w:tcW w:w="442" w:type="dxa"/>
-            <w:shd w:val="clear" w:color="auto" w:fill="auto"/>
-            <w:tcMar>
-              <w:left w:w="108" w:type="dxa"/>
-            </w:tcMar>
-          </w:tcPr>
-          <w:p>
-            <w:pPr>
-              <w:spacing w:after="0" w:line="240" w:lineRule="auto"/>
-            </w:pPr>
-            <w:r>
-              <w:t>8</w:t>
-            </w:r>
+            <w:bookmarkStart w:id="1" w:name="_GoBack"/>
+            <w:bookmarkEnd w:id="1"/>
           </w:p>
         </w:tc>
         <w:tc>
@@ -2668,205 +2767,13 @@
               <w:spacing w:after="0" w:line="240" w:lineRule="auto"/>
             </w:pPr>
             <w:r>
-              <w:t>Переключатель сработал</w:t>
-            </w:r>
-          </w:p>
-        </w:tc>
-      </w:tr>
-      <w:tr>
-        <w:tc>
-          <w:tcPr>
-            <w:tcW w:w="442" w:type="dxa"/>
-            <w:shd w:val="clear" w:color="auto" w:fill="auto"/>
-            <w:tcMar>
-              <w:left w:w="108" w:type="dxa"/>
-            </w:tcMar>
-          </w:tcPr>
-          <w:p>
-            <w:pPr>
-              <w:spacing w:after="0" w:line="240" w:lineRule="auto"/>
-            </w:pPr>
-            <w:r>
-              <w:t>9</w:t>
-            </w:r>
-          </w:p>
-        </w:tc>
-        <w:tc>
-          <w:tcPr>
-            <w:tcW w:w="3969" w:type="dxa"/>
-            <w:shd w:val="clear" w:color="auto" w:fill="auto"/>
-            <w:tcMar>
-              <w:left w:w="108" w:type="dxa"/>
-            </w:tcMar>
-          </w:tcPr>
-          <w:p>
-            <w:pPr>
-              <w:spacing w:after="0" w:line="240" w:lineRule="auto"/>
-            </w:pPr>
-            <w:r>
-              <w:t xml:space="preserve">Клик </w:t>
-            </w:r>
-            <w:r>
-              <w:rPr>
-                <w:lang w:val="en-US"/>
-              </w:rPr>
-              <w:t>‘</w:t>
-            </w:r>
-            <w:r>
-              <w:t>Si</w:t>
-            </w:r>
-            <w:r>
-              <w:rPr>
-                <w:lang w:val="en-US"/>
-              </w:rPr>
-              <w:t>gn</w:t>
-            </w:r>
-            <w:r>
-              <w:t xml:space="preserve"> </w:t>
-            </w:r>
-            <w:r>
-              <w:rPr>
-                <w:lang w:val="en-US"/>
-              </w:rPr>
-              <w:t>out’</w:t>
-            </w:r>
-          </w:p>
-        </w:tc>
-        <w:tc>
-          <w:tcPr>
-            <w:tcW w:w="6783" w:type="dxa"/>
-            <w:shd w:val="clear" w:color="auto" w:fill="auto"/>
-            <w:tcMar>
-              <w:left w:w="108" w:type="dxa"/>
-            </w:tcMar>
-          </w:tcPr>
-          <w:p>
-            <w:pPr>
-              <w:spacing w:after="0" w:line="240" w:lineRule="auto"/>
-            </w:pPr>
-            <w:r>
-              <w:t>Открылось окно выбора аккаунта</w:t>
-            </w:r>
-          </w:p>
-        </w:tc>
-      </w:tr>
-      <w:tr>
-        <w:tc>
-          <w:tcPr>
-            <w:tcW w:w="442" w:type="dxa"/>
-            <w:shd w:val="clear" w:color="auto" w:fill="auto"/>
-            <w:tcMar>
-              <w:left w:w="108" w:type="dxa"/>
-            </w:tcMar>
-          </w:tcPr>
-          <w:p>
-            <w:pPr>
-              <w:spacing w:after="0" w:line="240" w:lineRule="auto"/>
-              <w:rPr>
-                <w:lang w:val="en-US"/>
-              </w:rPr>
-            </w:pPr>
-            <w:r>
-              <w:t>1</w:t>
-            </w:r>
-            <w:r>
-              <w:rPr>
-                <w:lang w:val="en-US"/>
-              </w:rPr>
-              <w:t>0</w:t>
-            </w:r>
-          </w:p>
-        </w:tc>
-        <w:tc>
-          <w:tcPr>
-            <w:tcW w:w="3969" w:type="dxa"/>
-            <w:shd w:val="clear" w:color="auto" w:fill="auto"/>
-            <w:tcMar>
-              <w:left w:w="108" w:type="dxa"/>
-            </w:tcMar>
-          </w:tcPr>
-          <w:p>
-            <w:pPr>
-              <w:spacing w:after="0" w:line="240" w:lineRule="auto"/>
-            </w:pPr>
-            <w:r>
-              <w:t>Переход назад</w:t>
-            </w:r>
-          </w:p>
-        </w:tc>
-        <w:tc>
-          <w:tcPr>
-            <w:tcW w:w="6783" w:type="dxa"/>
-            <w:shd w:val="clear" w:color="auto" w:fill="auto"/>
-            <w:tcMar>
-              <w:left w:w="108" w:type="dxa"/>
-            </w:tcMar>
-          </w:tcPr>
-          <w:p>
-            <w:pPr>
-              <w:spacing w:after="0" w:line="240" w:lineRule="auto"/>
-            </w:pPr>
-            <w:r>
-              <w:t>Осуществлен переход предыдущую страницу, пользователь не залогинен</w:t>
-            </w:r>
-          </w:p>
-        </w:tc>
-      </w:tr>
-      <w:tr>
-        <w:tc>
-          <w:tcPr>
-            <w:tcW w:w="442" w:type="dxa"/>
-            <w:shd w:val="clear" w:color="auto" w:fill="auto"/>
-            <w:tcMar>
-              <w:left w:w="108" w:type="dxa"/>
-            </w:tcMar>
-          </w:tcPr>
-          <w:p>
-            <w:pPr>
-              <w:spacing w:after="0" w:line="240" w:lineRule="auto"/>
-            </w:pPr>
-            <w:r>
-              <w:t>11</w:t>
-            </w:r>
-          </w:p>
-        </w:tc>
-        <w:tc>
-          <w:tcPr>
-            <w:tcW w:w="3969" w:type="dxa"/>
-            <w:shd w:val="clear" w:color="auto" w:fill="auto"/>
-            <w:tcMar>
-              <w:left w:w="108" w:type="dxa"/>
-            </w:tcMar>
-          </w:tcPr>
-          <w:p>
-            <w:pPr>
-              <w:spacing w:after="0" w:line="240" w:lineRule="auto"/>
-            </w:pPr>
-            <w:r>
-              <w:t xml:space="preserve">Проверка возможности </w:t>
-            </w:r>
-            <w:r>
-              <w:rPr>
-                <w:lang w:val="en-US"/>
-              </w:rPr>
-              <w:t>‘Track prices’</w:t>
-            </w:r>
-          </w:p>
-        </w:tc>
-        <w:tc>
-          <w:tcPr>
-            <w:tcW w:w="6783" w:type="dxa"/>
-            <w:shd w:val="clear" w:color="auto" w:fill="auto"/>
-            <w:tcMar>
-              <w:left w:w="108" w:type="dxa"/>
-            </w:tcMar>
-          </w:tcPr>
-          <w:p>
-            <w:pPr>
-              <w:spacing w:after="0" w:line="240" w:lineRule="auto"/>
-            </w:pPr>
-            <w:r>
-              <w:t>Отсутствует возможность отслеживать цены</w:t>
+              <w:t>Переключатель</w:t>
+            </w:r>
+            <w:r>
+              <w:t xml:space="preserve"> не</w:t>
+            </w:r>
+            <w:r>
+              <w:t xml:space="preserve"> сработал</w:t>
             </w:r>
           </w:p>
         </w:tc>

</xml_diff>